<commit_message>
Mod02-L20 homework final version SimpleBookstore: corrected exception handling + small issues
</commit_message>
<xml_diff>
--- a/Mod02-L20/SimpleBookstore/Doc/Project Summary.docx
+++ b/Mod02-L20/SimpleBookstore/Doc/Project Summary.docx
@@ -12,7 +12,13 @@
         <w:rPr>
           <w:lang w:val="en-GB"/>
         </w:rPr>
-        <w:t>2014.02.03</w:t>
+        <w:t>2014.02.0</w:t>
+      </w:r>
+      <w:r>
+        <w:rPr>
+          <w:lang w:val="en-GB"/>
+        </w:rPr>
+        <w:t>4</w:t>
       </w:r>
     </w:p>
     <w:p>
@@ -106,7 +112,9 @@
             </w:tabs>
             <w:spacing w:after="0"/>
             <w:rPr>
+              <w:rFonts w:eastAsiaTheme="minorEastAsia"/>
               <w:noProof/>
+              <w:lang w:eastAsia="nl-BE"/>
             </w:rPr>
           </w:pPr>
           <w:r>
@@ -118,7 +126,7 @@
           <w:r>
             <w:fldChar w:fldCharType="separate"/>
           </w:r>
-          <w:hyperlink w:anchor="_Toc157894710" w:history="1">
+          <w:hyperlink w:anchor="_Toc157981911" w:history="1">
             <w:r>
               <w:rPr>
                 <w:rStyle w:val="Hyperlink"/>
@@ -129,7 +137,9 @@
             </w:r>
             <w:r>
               <w:rPr>
-                <w:noProof/>
+                <w:rFonts w:eastAsiaTheme="minorEastAsia"/>
+                <w:noProof/>
+                <w:lang w:eastAsia="nl-BE"/>
               </w:rPr>
               <w:tab/>
             </w:r>
@@ -160,7 +170,7 @@
                 <w:noProof/>
                 <w:webHidden/>
               </w:rPr>
-              <w:instrText xml:space="preserve"> PAGEREF _Toc157894710 \h </w:instrText>
+              <w:instrText xml:space="preserve"> PAGEREF _Toc157981911 \h </w:instrText>
             </w:r>
             <w:r>
               <w:rPr>
@@ -200,10 +210,12 @@
             </w:tabs>
             <w:spacing w:after="0"/>
             <w:rPr>
+              <w:rFonts w:eastAsiaTheme="minorEastAsia"/>
               <w:noProof/>
+              <w:lang w:eastAsia="nl-BE"/>
             </w:rPr>
           </w:pPr>
-          <w:hyperlink w:anchor="_Toc157894711" w:history="1">
+          <w:hyperlink w:anchor="_Toc157981912" w:history="1">
             <w:r>
               <w:rPr>
                 <w:rStyle w:val="Hyperlink"/>
@@ -214,7 +226,9 @@
             </w:r>
             <w:r>
               <w:rPr>
-                <w:noProof/>
+                <w:rFonts w:eastAsiaTheme="minorEastAsia"/>
+                <w:noProof/>
+                <w:lang w:eastAsia="nl-BE"/>
               </w:rPr>
               <w:tab/>
             </w:r>
@@ -245,7 +259,7 @@
                 <w:noProof/>
                 <w:webHidden/>
               </w:rPr>
-              <w:instrText xml:space="preserve"> PAGEREF _Toc157894711 \h </w:instrText>
+              <w:instrText xml:space="preserve"> PAGEREF _Toc157981912 \h </w:instrText>
             </w:r>
             <w:r>
               <w:rPr>
@@ -285,10 +299,12 @@
             </w:tabs>
             <w:spacing w:after="0"/>
             <w:rPr>
+              <w:rFonts w:eastAsiaTheme="minorEastAsia"/>
               <w:noProof/>
+              <w:lang w:eastAsia="nl-BE"/>
             </w:rPr>
           </w:pPr>
-          <w:hyperlink w:anchor="_Toc157894712" w:history="1">
+          <w:hyperlink w:anchor="_Toc157981913" w:history="1">
             <w:r>
               <w:rPr>
                 <w:rStyle w:val="Hyperlink"/>
@@ -299,7 +315,9 @@
             </w:r>
             <w:r>
               <w:rPr>
-                <w:noProof/>
+                <w:rFonts w:eastAsiaTheme="minorEastAsia"/>
+                <w:noProof/>
+                <w:lang w:eastAsia="nl-BE"/>
               </w:rPr>
               <w:tab/>
             </w:r>
@@ -309,7 +327,7 @@
                 <w:noProof/>
                 <w:lang w:val="en-GB"/>
               </w:rPr>
-              <w:t>Option (6): the autogenerate function</w:t>
+              <w:t>Option (1) : add new book</w:t>
             </w:r>
             <w:r>
               <w:rPr>
@@ -330,7 +348,7 @@
                 <w:noProof/>
                 <w:webHidden/>
               </w:rPr>
-              <w:instrText xml:space="preserve"> PAGEREF _Toc157894712 \h </w:instrText>
+              <w:instrText xml:space="preserve"> PAGEREF _Toc157981913 \h </w:instrText>
             </w:r>
             <w:r>
               <w:rPr>
@@ -350,7 +368,7 @@
                 <w:noProof/>
                 <w:webHidden/>
               </w:rPr>
-              <w:t>1</w:t>
+              <w:t>2</w:t>
             </w:r>
             <w:r>
               <w:rPr>
@@ -370,10 +388,12 @@
             </w:tabs>
             <w:spacing w:after="0"/>
             <w:rPr>
+              <w:rFonts w:eastAsiaTheme="minorEastAsia"/>
               <w:noProof/>
+              <w:lang w:eastAsia="nl-BE"/>
             </w:rPr>
           </w:pPr>
-          <w:hyperlink w:anchor="_Toc157894713" w:history="1">
+          <w:hyperlink w:anchor="_Toc157981914" w:history="1">
             <w:r>
               <w:rPr>
                 <w:rStyle w:val="Hyperlink"/>
@@ -384,7 +404,9 @@
             </w:r>
             <w:r>
               <w:rPr>
-                <w:noProof/>
+                <w:rFonts w:eastAsiaTheme="minorEastAsia"/>
+                <w:noProof/>
+                <w:lang w:eastAsia="nl-BE"/>
               </w:rPr>
               <w:tab/>
             </w:r>
@@ -394,7 +416,7 @@
                 <w:noProof/>
                 <w:lang w:val="en-GB"/>
               </w:rPr>
-              <w:t>Option (5): view book list</w:t>
+              <w:t>Option (2) view the details of a selected book</w:t>
             </w:r>
             <w:r>
               <w:rPr>
@@ -415,7 +437,7 @@
                 <w:noProof/>
                 <w:webHidden/>
               </w:rPr>
-              <w:instrText xml:space="preserve"> PAGEREF _Toc157894713 \h </w:instrText>
+              <w:instrText xml:space="preserve"> PAGEREF _Toc157981914 \h </w:instrText>
             </w:r>
             <w:r>
               <w:rPr>
@@ -455,10 +477,12 @@
             </w:tabs>
             <w:spacing w:after="0"/>
             <w:rPr>
+              <w:rFonts w:eastAsiaTheme="minorEastAsia"/>
               <w:noProof/>
+              <w:lang w:eastAsia="nl-BE"/>
             </w:rPr>
           </w:pPr>
-          <w:hyperlink w:anchor="_Toc157894714" w:history="1">
+          <w:hyperlink w:anchor="_Toc157981915" w:history="1">
             <w:r>
               <w:rPr>
                 <w:rStyle w:val="Hyperlink"/>
@@ -469,7 +493,9 @@
             </w:r>
             <w:r>
               <w:rPr>
-                <w:noProof/>
+                <w:rFonts w:eastAsiaTheme="minorEastAsia"/>
+                <w:noProof/>
+                <w:lang w:eastAsia="nl-BE"/>
               </w:rPr>
               <w:tab/>
             </w:r>
@@ -500,7 +526,7 @@
                 <w:noProof/>
                 <w:webHidden/>
               </w:rPr>
-              <w:instrText xml:space="preserve"> PAGEREF _Toc157894714 \h </w:instrText>
+              <w:instrText xml:space="preserve"> PAGEREF _Toc157981915 \h </w:instrText>
             </w:r>
             <w:r>
               <w:rPr>
@@ -520,7 +546,7 @@
                 <w:noProof/>
                 <w:webHidden/>
               </w:rPr>
-              <w:t>3</w:t>
+              <w:t>2</w:t>
             </w:r>
             <w:r>
               <w:rPr>
@@ -540,10 +566,12 @@
             </w:tabs>
             <w:spacing w:after="0"/>
             <w:rPr>
+              <w:rFonts w:eastAsiaTheme="minorEastAsia"/>
               <w:noProof/>
+              <w:lang w:eastAsia="nl-BE"/>
             </w:rPr>
           </w:pPr>
-          <w:hyperlink w:anchor="_Toc157894715" w:history="1">
+          <w:hyperlink w:anchor="_Toc157981916" w:history="1">
             <w:r>
               <w:rPr>
                 <w:rStyle w:val="Hyperlink"/>
@@ -554,7 +582,9 @@
             </w:r>
             <w:r>
               <w:rPr>
-                <w:noProof/>
+                <w:rFonts w:eastAsiaTheme="minorEastAsia"/>
+                <w:noProof/>
+                <w:lang w:eastAsia="nl-BE"/>
               </w:rPr>
               <w:tab/>
             </w:r>
@@ -564,7 +594,7 @@
                 <w:noProof/>
                 <w:lang w:val="en-GB"/>
               </w:rPr>
-              <w:t>Option (2) view the details of a selected book</w:t>
+              <w:t>Option (4): remove book</w:t>
             </w:r>
             <w:r>
               <w:rPr>
@@ -585,7 +615,7 @@
                 <w:noProof/>
                 <w:webHidden/>
               </w:rPr>
-              <w:instrText xml:space="preserve"> PAGEREF _Toc157894715 \h </w:instrText>
+              <w:instrText xml:space="preserve"> PAGEREF _Toc157981916 \h </w:instrText>
             </w:r>
             <w:r>
               <w:rPr>
@@ -625,10 +655,12 @@
             </w:tabs>
             <w:spacing w:after="0"/>
             <w:rPr>
+              <w:rFonts w:eastAsiaTheme="minorEastAsia"/>
               <w:noProof/>
+              <w:lang w:eastAsia="nl-BE"/>
             </w:rPr>
           </w:pPr>
-          <w:hyperlink w:anchor="_Toc157894716" w:history="1">
+          <w:hyperlink w:anchor="_Toc157981917" w:history="1">
             <w:r>
               <w:rPr>
                 <w:rStyle w:val="Hyperlink"/>
@@ -639,7 +671,9 @@
             </w:r>
             <w:r>
               <w:rPr>
-                <w:noProof/>
+                <w:rFonts w:eastAsiaTheme="minorEastAsia"/>
+                <w:noProof/>
+                <w:lang w:eastAsia="nl-BE"/>
               </w:rPr>
               <w:tab/>
             </w:r>
@@ -649,7 +683,7 @@
                 <w:noProof/>
                 <w:lang w:val="en-GB"/>
               </w:rPr>
-              <w:t>Option (1) : add new book</w:t>
+              <w:t>Option (6): the autogenerate function</w:t>
             </w:r>
             <w:r>
               <w:rPr>
@@ -670,7 +704,7 @@
                 <w:noProof/>
                 <w:webHidden/>
               </w:rPr>
-              <w:instrText xml:space="preserve"> PAGEREF _Toc157894716 \h </w:instrText>
+              <w:instrText xml:space="preserve"> PAGEREF _Toc157981917 \h </w:instrText>
             </w:r>
             <w:r>
               <w:rPr>
@@ -710,10 +744,12 @@
             </w:tabs>
             <w:spacing w:after="0"/>
             <w:rPr>
+              <w:rFonts w:eastAsiaTheme="minorEastAsia"/>
               <w:noProof/>
+              <w:lang w:eastAsia="nl-BE"/>
             </w:rPr>
           </w:pPr>
-          <w:hyperlink w:anchor="_Toc157894717" w:history="1">
+          <w:hyperlink w:anchor="_Toc157981918" w:history="1">
             <w:r>
               <w:rPr>
                 <w:rStyle w:val="Hyperlink"/>
@@ -724,7 +760,9 @@
             </w:r>
             <w:r>
               <w:rPr>
-                <w:noProof/>
+                <w:rFonts w:eastAsiaTheme="minorEastAsia"/>
+                <w:noProof/>
+                <w:lang w:eastAsia="nl-BE"/>
               </w:rPr>
               <w:tab/>
             </w:r>
@@ -734,7 +772,7 @@
                 <w:noProof/>
                 <w:lang w:val="en-GB"/>
               </w:rPr>
-              <w:t>Option (4) : remove book</w:t>
+              <w:t>Option (5): view book list</w:t>
             </w:r>
             <w:r>
               <w:rPr>
@@ -755,7 +793,7 @@
                 <w:noProof/>
                 <w:webHidden/>
               </w:rPr>
-              <w:instrText xml:space="preserve"> PAGEREF _Toc157894717 \h </w:instrText>
+              <w:instrText xml:space="preserve"> PAGEREF _Toc157981918 \h </w:instrText>
             </w:r>
             <w:r>
               <w:rPr>
@@ -775,7 +813,7 @@
                 <w:noProof/>
                 <w:webHidden/>
               </w:rPr>
-              <w:t>5</w:t>
+              <w:t>4</w:t>
             </w:r>
             <w:r>
               <w:rPr>
@@ -795,10 +833,12 @@
             </w:tabs>
             <w:spacing w:after="0"/>
             <w:rPr>
+              <w:rFonts w:eastAsiaTheme="minorEastAsia"/>
               <w:noProof/>
+              <w:lang w:eastAsia="nl-BE"/>
             </w:rPr>
           </w:pPr>
-          <w:hyperlink w:anchor="_Toc157894718" w:history="1">
+          <w:hyperlink w:anchor="_Toc157981919" w:history="1">
             <w:r>
               <w:rPr>
                 <w:rStyle w:val="Hyperlink"/>
@@ -809,7 +849,9 @@
             </w:r>
             <w:r>
               <w:rPr>
-                <w:noProof/>
+                <w:rFonts w:eastAsiaTheme="minorEastAsia"/>
+                <w:noProof/>
+                <w:lang w:eastAsia="nl-BE"/>
               </w:rPr>
               <w:tab/>
             </w:r>
@@ -819,6 +861,95 @@
                 <w:noProof/>
                 <w:lang w:val="en-GB"/>
               </w:rPr>
+              <w:t>Option (7): exit application</w:t>
+            </w:r>
+            <w:r>
+              <w:rPr>
+                <w:noProof/>
+                <w:webHidden/>
+              </w:rPr>
+              <w:tab/>
+            </w:r>
+            <w:r>
+              <w:rPr>
+                <w:noProof/>
+                <w:webHidden/>
+              </w:rPr>
+              <w:fldChar w:fldCharType="begin"/>
+            </w:r>
+            <w:r>
+              <w:rPr>
+                <w:noProof/>
+                <w:webHidden/>
+              </w:rPr>
+              <w:instrText xml:space="preserve"> PAGEREF _Toc157981919 \h </w:instrText>
+            </w:r>
+            <w:r>
+              <w:rPr>
+                <w:noProof/>
+                <w:webHidden/>
+              </w:rPr>
+            </w:r>
+            <w:r>
+              <w:rPr>
+                <w:noProof/>
+                <w:webHidden/>
+              </w:rPr>
+              <w:fldChar w:fldCharType="separate"/>
+            </w:r>
+            <w:r>
+              <w:rPr>
+                <w:noProof/>
+                <w:webHidden/>
+              </w:rPr>
+              <w:t>4</w:t>
+            </w:r>
+            <w:r>
+              <w:rPr>
+                <w:noProof/>
+                <w:webHidden/>
+              </w:rPr>
+              <w:fldChar w:fldCharType="end"/>
+            </w:r>
+          </w:hyperlink>
+        </w:p>
+        <w:p>
+          <w:pPr>
+            <w:pStyle w:val="TOC1"/>
+            <w:tabs>
+              <w:tab w:val="left" w:pos="660"/>
+              <w:tab w:val="right" w:leader="dot" w:pos="10456"/>
+            </w:tabs>
+            <w:spacing w:after="0"/>
+            <w:rPr>
+              <w:rFonts w:eastAsiaTheme="minorEastAsia"/>
+              <w:noProof/>
+              <w:lang w:eastAsia="nl-BE"/>
+            </w:rPr>
+          </w:pPr>
+          <w:hyperlink w:anchor="_Toc157981920" w:history="1">
+            <w:r>
+              <w:rPr>
+                <w:rStyle w:val="Hyperlink"/>
+                <w:noProof/>
+                <w:lang w:val="en-GB"/>
+              </w:rPr>
+              <w:t>10</w:t>
+            </w:r>
+            <w:r>
+              <w:rPr>
+                <w:rFonts w:eastAsiaTheme="minorEastAsia"/>
+                <w:noProof/>
+                <w:lang w:eastAsia="nl-BE"/>
+              </w:rPr>
+              <w:tab/>
+            </w:r>
+            <w:r>
+              <w:rPr>
+                <w:rStyle w:val="Hyperlink"/>
+                <w:noProof/>
+                <w:lang w:val="en-GB"/>
+              </w:rPr>
               <w:t>Conclusion</w:t>
             </w:r>
             <w:r>
@@ -840,7 +971,7 @@
                 <w:noProof/>
                 <w:webHidden/>
               </w:rPr>
-              <w:instrText xml:space="preserve"> PAGEREF _Toc157894718 \h </w:instrText>
+              <w:instrText xml:space="preserve"> PAGEREF _Toc157981920 \h </w:instrText>
             </w:r>
             <w:r>
               <w:rPr>
@@ -860,7 +991,7 @@
                 <w:noProof/>
                 <w:webHidden/>
               </w:rPr>
-              <w:t>6</w:t>
+              <w:t>5</w:t>
             </w:r>
             <w:r>
               <w:rPr>
@@ -897,7 +1028,7 @@
           <w:lang w:val="en-GB"/>
         </w:rPr>
       </w:pPr>
-      <w:bookmarkStart w:id="0" w:name="_Toc157894710"/>
+      <w:bookmarkStart w:id="0" w:name="_Toc157981911"/>
       <w:r>
         <w:rPr>
           <w:lang w:val="en-GB"/>
@@ -1072,7 +1203,7 @@
           <w:lang w:val="en-GB"/>
         </w:rPr>
       </w:pPr>
-      <w:bookmarkStart w:id="1" w:name="_Toc157894711"/>
+      <w:bookmarkStart w:id="1" w:name="_Toc157981912"/>
       <w:r>
         <w:rPr>
           <w:lang w:val="en-GB"/>
@@ -1126,10 +1257,10 @@
           <w:noProof/>
         </w:rPr>
         <w:drawing>
-          <wp:inline distT="0" distB="0" distL="0" distR="0" wp14:anchorId="7C9ADE8D" wp14:editId="5C58BE48">
-            <wp:extent cx="3524250" cy="2286000"/>
-            <wp:effectExtent l="0" t="0" r="0" b="0"/>
-            <wp:docPr id="657685670" name="Picture 1" descr="A computer screen shot of a black and white screen&#10;&#10;Description automatically generated"/>
+          <wp:inline distT="0" distB="0" distL="0" distR="0" wp14:anchorId="197BFBC4" wp14:editId="4476449A">
+            <wp:extent cx="3209925" cy="2352675"/>
+            <wp:effectExtent l="0" t="0" r="9525" b="9525"/>
+            <wp:docPr id="195223798" name="Picture 1" descr="A computer screen shot of a black screen&#10;&#10;Description automatically generated"/>
             <wp:cNvGraphicFramePr>
               <a:graphicFrameLocks xmlns:a="http://schemas.openxmlformats.org/drawingml/2006/main" noChangeAspect="1"/>
             </wp:cNvGraphicFramePr>
@@ -1137,7 +1268,7 @@
               <a:graphicData uri="http://schemas.openxmlformats.org/drawingml/2006/picture">
                 <pic:pic xmlns:pic="http://schemas.openxmlformats.org/drawingml/2006/picture">
                   <pic:nvPicPr>
-                    <pic:cNvPr id="657685670" name="Picture 1" descr="A computer screen shot of a black and white screen&#10;&#10;Description automatically generated"/>
+                    <pic:cNvPr id="195223798" name="Picture 1" descr="A computer screen shot of a black screen&#10;&#10;Description automatically generated"/>
                     <pic:cNvPicPr/>
                   </pic:nvPicPr>
                   <pic:blipFill>
@@ -1149,7 +1280,7 @@
                   <pic:spPr>
                     <a:xfrm>
                       <a:off x="0" y="0"/>
-                      <a:ext cx="3524250" cy="2286000"/>
+                      <a:ext cx="3209925" cy="2352675"/>
                     </a:xfrm>
                     <a:prstGeom prst="rect">
                       <a:avLst/>
@@ -1177,30 +1308,25 @@
           <w:lang w:val="en-GB"/>
         </w:rPr>
       </w:pPr>
-      <w:bookmarkStart w:id="2" w:name="_Toc157894712"/>
-      <w:r>
-        <w:rPr>
-          <w:lang w:val="en-GB"/>
-        </w:rPr>
-        <w:t>O</w:t>
-      </w:r>
-      <w:r>
-        <w:rPr>
-          <w:lang w:val="en-GB"/>
-        </w:rPr>
-        <w:t>ption (6)</w:t>
-      </w:r>
-      <w:r>
-        <w:rPr>
-          <w:lang w:val="en-GB"/>
-        </w:rPr>
-        <w:t>: the autogenerate function</w:t>
+      <w:bookmarkStart w:id="2" w:name="_Toc157981913"/>
+      <w:r>
+        <w:rPr>
+          <w:lang w:val="en-GB"/>
+        </w:rPr>
+        <w:lastRenderedPageBreak/>
+        <w:t>Option (1) : add new book</w:t>
       </w:r>
       <w:bookmarkEnd w:id="2"/>
     </w:p>
     <w:p>
       <w:pPr>
-        <w:pStyle w:val="NoSpacing"/>
+        <w:rPr>
+          <w:lang w:val="en-GB"/>
+        </w:rPr>
+      </w:pPr>
+    </w:p>
+    <w:p>
+      <w:pPr>
         <w:ind w:left="432"/>
         <w:rPr>
           <w:lang w:val="en-GB"/>
@@ -1208,38 +1334,13 @@
       </w:pPr>
       <w:r>
         <w:rPr>
-          <w:lang w:val="en-GB"/>
-        </w:rPr>
-        <w:t xml:space="preserve">If needed, autogenerate function </w:t>
-      </w:r>
-      <w:r>
-        <w:rPr>
-          <w:lang w:val="en-GB"/>
-        </w:rPr>
-        <w:t xml:space="preserve">can be used. This function will populate the backend with 3 objects of type BookItem. </w:t>
-      </w:r>
-      <w:r>
-        <w:rPr>
-          <w:lang w:val="en-GB"/>
-        </w:rPr>
-        <w:br/>
-      </w:r>
-      <w:r>
-        <w:rPr>
-          <w:lang w:val="en-GB"/>
-        </w:rPr>
-        <w:lastRenderedPageBreak/>
-        <w:br/>
-      </w:r>
-      <w:r>
-        <w:rPr>
           <w:noProof/>
         </w:rPr>
         <w:drawing>
-          <wp:inline distT="0" distB="0" distL="0" distR="0" wp14:anchorId="52B5A99D" wp14:editId="1E38C953">
-            <wp:extent cx="3286125" cy="2286000"/>
-            <wp:effectExtent l="0" t="0" r="9525" b="0"/>
-            <wp:docPr id="1003387829" name="Picture 1" descr="A screen shot of a computer program&#10;&#10;Description automatically generated"/>
+          <wp:inline distT="0" distB="0" distL="0" distR="0" wp14:anchorId="316D18E7" wp14:editId="41611F7F">
+            <wp:extent cx="4324350" cy="3219450"/>
+            <wp:effectExtent l="0" t="0" r="0" b="0"/>
+            <wp:docPr id="389210775" name="Picture 1" descr="A screenshot of a computer program&#10;&#10;Description automatically generated"/>
             <wp:cNvGraphicFramePr>
               <a:graphicFrameLocks xmlns:a="http://schemas.openxmlformats.org/drawingml/2006/main" noChangeAspect="1"/>
             </wp:cNvGraphicFramePr>
@@ -1247,7 +1348,7 @@
               <a:graphicData uri="http://schemas.openxmlformats.org/drawingml/2006/picture">
                 <pic:pic xmlns:pic="http://schemas.openxmlformats.org/drawingml/2006/picture">
                   <pic:nvPicPr>
-                    <pic:cNvPr id="1003387829" name="Picture 1" descr="A screen shot of a computer program&#10;&#10;Description automatically generated"/>
+                    <pic:cNvPr id="389210775" name="Picture 1" descr="A screenshot of a computer program&#10;&#10;Description automatically generated"/>
                     <pic:cNvPicPr/>
                   </pic:nvPicPr>
                   <pic:blipFill>
@@ -1259,7 +1360,7 @@
                   <pic:spPr>
                     <a:xfrm>
                       <a:off x="0" y="0"/>
-                      <a:ext cx="3286125" cy="2286000"/>
+                      <a:ext cx="4324350" cy="3219450"/>
                     </a:xfrm>
                     <a:prstGeom prst="rect">
                       <a:avLst/>
@@ -1274,92 +1375,42 @@
     </w:p>
     <w:p>
       <w:pPr>
-        <w:pStyle w:val="NoSpacing"/>
+        <w:rPr>
+          <w:lang w:val="en-GB"/>
+        </w:rPr>
+      </w:pPr>
+    </w:p>
+    <w:p>
+      <w:pPr>
         <w:ind w:left="432"/>
         <w:rPr>
           <w:lang w:val="en-GB"/>
         </w:rPr>
       </w:pPr>
-    </w:p>
-    <w:p>
-      <w:pPr>
-        <w:pStyle w:val="NoSpacing"/>
-        <w:rPr>
-          <w:lang w:val="en-GB"/>
-        </w:rPr>
-      </w:pPr>
-    </w:p>
-    <w:p>
-      <w:pPr>
-        <w:pStyle w:val="Heading1"/>
-        <w:rPr>
-          <w:lang w:val="en-GB"/>
-        </w:rPr>
-      </w:pPr>
-      <w:bookmarkStart w:id="3" w:name="_Toc157894713"/>
-      <w:r>
-        <w:rPr>
-          <w:lang w:val="en-GB"/>
-        </w:rPr>
-        <w:t>Option (5): v</w:t>
-      </w:r>
-      <w:r>
-        <w:rPr>
-          <w:lang w:val="en-GB"/>
-        </w:rPr>
-        <w:t>iew book list</w:t>
-      </w:r>
-      <w:bookmarkEnd w:id="3"/>
-    </w:p>
-    <w:p>
-      <w:pPr>
-        <w:pStyle w:val="NoSpacing"/>
-        <w:rPr>
-          <w:lang w:val="en-GB"/>
-        </w:rPr>
-      </w:pPr>
-      <w:r>
-        <w:rPr>
-          <w:lang w:val="en-GB"/>
-        </w:rPr>
-        <w:t>This function will show all items pres</w:t>
-      </w:r>
-      <w:r>
-        <w:rPr>
-          <w:lang w:val="en-GB"/>
-        </w:rPr>
-        <w:t>e</w:t>
-      </w:r>
-      <w:r>
-        <w:rPr>
-          <w:lang w:val="en-GB"/>
-        </w:rPr>
-        <w:t xml:space="preserve">nt in the in-memory backend. When </w:t>
-      </w:r>
-      <w:r>
-        <w:rPr>
-          <w:lang w:val="en-GB"/>
-        </w:rPr>
-        <w:t>inserting</w:t>
-      </w:r>
-      <w:r>
-        <w:rPr>
-          <w:lang w:val="en-GB"/>
-        </w:rPr>
-        <w:t xml:space="preserve"> into the backend, unique Id properties are generated automatically. This is visible in the list. </w:t>
-      </w:r>
-    </w:p>
-    <w:p>
-      <w:pPr>
-        <w:pStyle w:val="NoSpacing"/>
-        <w:rPr>
-          <w:lang w:val="en-GB"/>
-        </w:rPr>
-      </w:pPr>
-    </w:p>
-    <w:p>
-      <w:pPr>
-        <w:ind w:firstLine="432"/>
+      <w:r>
+        <w:rPr>
+          <w:lang w:val="en-GB"/>
+        </w:rPr>
+        <w:t>After adding a new book, n</w:t>
+      </w:r>
+      <w:r>
+        <w:rPr>
+          <w:lang w:val="en-GB"/>
+        </w:rPr>
+        <w:t xml:space="preserve">ow we use option (5) to see all books. Indeed the new book is in the list. </w:t>
+      </w:r>
+    </w:p>
+    <w:p>
+      <w:pPr>
+        <w:ind w:left="432"/>
+        <w:rPr>
+          <w:lang w:val="en-GB"/>
+        </w:rPr>
+      </w:pPr>
+    </w:p>
+    <w:p>
+      <w:pPr>
+        <w:ind w:left="432"/>
         <w:rPr>
           <w:lang w:val="en-GB"/>
         </w:rPr>
@@ -1369,10 +1420,10 @@
           <w:noProof/>
         </w:rPr>
         <w:drawing>
-          <wp:inline distT="0" distB="0" distL="0" distR="0" wp14:anchorId="07105089" wp14:editId="17EE519E">
-            <wp:extent cx="4362450" cy="5324475"/>
-            <wp:effectExtent l="0" t="0" r="0" b="9525"/>
-            <wp:docPr id="1867164838" name="Picture 1" descr="A screenshot of a computer&#10;&#10;Description automatically generated"/>
+          <wp:inline distT="0" distB="0" distL="0" distR="0" wp14:anchorId="54622E77" wp14:editId="559D75ED">
+            <wp:extent cx="3429000" cy="1866900"/>
+            <wp:effectExtent l="0" t="0" r="0" b="0"/>
+            <wp:docPr id="932954091" name="Picture 1" descr="A screen shot of a computer program&#10;&#10;Description automatically generated"/>
             <wp:cNvGraphicFramePr>
               <a:graphicFrameLocks xmlns:a="http://schemas.openxmlformats.org/drawingml/2006/main" noChangeAspect="1"/>
             </wp:cNvGraphicFramePr>
@@ -1380,7 +1431,7 @@
               <a:graphicData uri="http://schemas.openxmlformats.org/drawingml/2006/picture">
                 <pic:pic xmlns:pic="http://schemas.openxmlformats.org/drawingml/2006/picture">
                   <pic:nvPicPr>
-                    <pic:cNvPr id="1867164838" name="Picture 1" descr="A screenshot of a computer&#10;&#10;Description automatically generated"/>
+                    <pic:cNvPr id="932954091" name="Picture 1" descr="A screen shot of a computer program&#10;&#10;Description automatically generated"/>
                     <pic:cNvPicPr/>
                   </pic:nvPicPr>
                   <pic:blipFill>
@@ -1392,7 +1443,7 @@
                   <pic:spPr>
                     <a:xfrm>
                       <a:off x="0" y="0"/>
-                      <a:ext cx="4362450" cy="5324475"/>
+                      <a:ext cx="3429000" cy="1866900"/>
                     </a:xfrm>
                     <a:prstGeom prst="rect">
                       <a:avLst/>
@@ -1407,91 +1458,68 @@
     </w:p>
     <w:p>
       <w:pPr>
-        <w:rPr>
-          <w:lang w:val="en-GB"/>
-        </w:rPr>
-      </w:pPr>
-    </w:p>
-    <w:p>
-      <w:pPr>
-        <w:ind w:left="708"/>
-        <w:rPr>
-          <w:lang w:val="en-GB"/>
-        </w:rPr>
-      </w:pPr>
-    </w:p>
-    <w:p>
-      <w:pPr>
         <w:pStyle w:val="Heading1"/>
         <w:rPr>
           <w:lang w:val="en-GB"/>
         </w:rPr>
       </w:pPr>
-      <w:bookmarkStart w:id="4" w:name="_Toc157894714"/>
-      <w:r>
-        <w:rPr>
-          <w:lang w:val="en-GB"/>
-        </w:rPr>
-        <w:lastRenderedPageBreak/>
-        <w:t>Option (3)</w:t>
-      </w:r>
-      <w:r>
-        <w:rPr>
-          <w:lang w:val="en-GB"/>
-        </w:rPr>
-        <w:t>:</w:t>
-      </w:r>
-      <w:r>
-        <w:rPr>
-          <w:lang w:val="en-GB"/>
-        </w:rPr>
-        <w:t xml:space="preserve"> edit a book from in-memory backend</w:t>
-      </w:r>
-      <w:bookmarkEnd w:id="4"/>
-    </w:p>
-    <w:p>
-      <w:pPr>
-        <w:rPr>
-          <w:lang w:val="en-GB"/>
-        </w:rPr>
-      </w:pPr>
-    </w:p>
-    <w:p>
-      <w:pPr>
-        <w:rPr>
-          <w:lang w:val="en-GB"/>
-        </w:rPr>
-      </w:pPr>
-      <w:r>
-        <w:rPr>
-          <w:lang w:val="en-GB"/>
-        </w:rPr>
-        <w:t>In this case we select book Id = 2 and modify book publication year from 2022 to 2023.</w:t>
-      </w:r>
-    </w:p>
-    <w:p>
-      <w:pPr>
-        <w:rPr>
-          <w:lang w:val="en-GB"/>
-        </w:rPr>
-      </w:pPr>
-    </w:p>
-    <w:p>
-      <w:pPr>
-        <w:ind w:firstLine="432"/>
-        <w:rPr>
-          <w:lang w:val="en-GB"/>
-        </w:rPr>
-      </w:pPr>
+      <w:bookmarkStart w:id="3" w:name="_Toc157981914"/>
+      <w:r>
+        <w:rPr>
+          <w:lang w:val="en-GB"/>
+        </w:rPr>
+        <w:t>Option (2) view the details of a selected book</w:t>
+      </w:r>
+      <w:bookmarkEnd w:id="3"/>
+      <w:r>
+        <w:rPr>
+          <w:lang w:val="en-GB"/>
+        </w:rPr>
+        <w:t xml:space="preserve"> </w:t>
+      </w:r>
+    </w:p>
+    <w:p>
+      <w:pPr>
+        <w:rPr>
+          <w:lang w:val="en-GB"/>
+        </w:rPr>
+      </w:pPr>
+    </w:p>
+    <w:p>
+      <w:pPr>
+        <w:rPr>
+          <w:lang w:val="en-GB"/>
+        </w:rPr>
+      </w:pPr>
+      <w:r>
+        <w:rPr>
+          <w:lang w:val="en-GB"/>
+        </w:rPr>
+        <w:t xml:space="preserve">We select option 2 and use book Id = 2 to check book details. </w:t>
+      </w:r>
+    </w:p>
+    <w:p>
+      <w:pPr>
+        <w:ind w:left="432"/>
+        <w:rPr>
+          <w:lang w:val="en-GB"/>
+        </w:rPr>
+      </w:pPr>
+      <w:r>
+        <w:rPr>
+          <w:lang w:val="en-GB"/>
+        </w:rPr>
+        <w:br/>
+      </w:r>
       <w:r>
         <w:rPr>
           <w:noProof/>
         </w:rPr>
         <w:drawing>
-          <wp:inline distT="0" distB="0" distL="0" distR="0" wp14:anchorId="20057349" wp14:editId="2B63696F">
-            <wp:extent cx="4358104" cy="4865298"/>
-            <wp:effectExtent l="0" t="0" r="4445" b="0"/>
-            <wp:docPr id="249245788" name="Picture 1" descr="A screenshot of a computer program&#10;&#10;Description automatically generated"/>
+          <wp:inline distT="0" distB="0" distL="0" distR="0" wp14:anchorId="545639BB" wp14:editId="0AF18BA3">
+            <wp:extent cx="3276600" cy="1524000"/>
+            <wp:effectExtent l="0" t="0" r="0" b="0"/>
+            <wp:docPr id="1143595359" name="Picture 1" descr="A screen shot of a computer&#10;&#10;Description automatically generated"/>
             <wp:cNvGraphicFramePr>
               <a:graphicFrameLocks xmlns:a="http://schemas.openxmlformats.org/drawingml/2006/main" noChangeAspect="1"/>
             </wp:cNvGraphicFramePr>
@@ -1499,7 +1527,7 @@
               <a:graphicData uri="http://schemas.openxmlformats.org/drawingml/2006/picture">
                 <pic:pic xmlns:pic="http://schemas.openxmlformats.org/drawingml/2006/picture">
                   <pic:nvPicPr>
-                    <pic:cNvPr id="249245788" name="Picture 1" descr="A screenshot of a computer program&#10;&#10;Description automatically generated"/>
+                    <pic:cNvPr id="1143595359" name="Picture 1" descr="A screen shot of a computer&#10;&#10;Description automatically generated"/>
                     <pic:cNvPicPr/>
                   </pic:nvPicPr>
                   <pic:blipFill>
@@ -1511,7 +1539,7 @@
                   <pic:spPr>
                     <a:xfrm>
                       <a:off x="0" y="0"/>
-                      <a:ext cx="4372085" cy="4880906"/>
+                      <a:ext cx="3276600" cy="1524000"/>
                     </a:xfrm>
                     <a:prstGeom prst="rect">
                       <a:avLst/>
@@ -1523,12 +1551,22 @@
           </wp:inline>
         </w:drawing>
       </w:r>
-      <w:r>
-        <w:rPr>
-          <w:lang w:val="en-GB"/>
-        </w:rPr>
-        <w:br/>
-      </w:r>
+    </w:p>
+    <w:p>
+      <w:pPr>
+        <w:ind w:left="432"/>
+        <w:rPr>
+          <w:lang w:val="en-GB"/>
+        </w:rPr>
+      </w:pPr>
+    </w:p>
+    <w:p>
+      <w:pPr>
+        <w:ind w:left="432"/>
+        <w:rPr>
+          <w:lang w:val="en-GB"/>
+        </w:rPr>
+      </w:pPr>
     </w:p>
     <w:p>
       <w:pPr>
@@ -1537,44 +1575,24 @@
           <w:lang w:val="en-GB"/>
         </w:rPr>
       </w:pPr>
-      <w:bookmarkStart w:id="5" w:name="_Toc157894715"/>
-      <w:r>
-        <w:rPr>
-          <w:lang w:val="en-GB"/>
-        </w:rPr>
-        <w:t>Option (2) view the details of a selected book</w:t>
-      </w:r>
-      <w:bookmarkEnd w:id="5"/>
-      <w:r>
-        <w:rPr>
-          <w:lang w:val="en-GB"/>
-        </w:rPr>
-        <w:t xml:space="preserve"> </w:t>
-      </w:r>
-    </w:p>
-    <w:p>
-      <w:pPr>
-        <w:rPr>
-          <w:lang w:val="en-GB"/>
-        </w:rPr>
-      </w:pPr>
-    </w:p>
-    <w:p>
-      <w:pPr>
-        <w:rPr>
-          <w:lang w:val="en-GB"/>
-        </w:rPr>
-      </w:pPr>
-      <w:r>
-        <w:rPr>
-          <w:lang w:val="en-GB"/>
-        </w:rPr>
-        <w:t xml:space="preserve">We select option 2 and use book Id = 2 to check book details. </w:t>
-      </w:r>
-    </w:p>
-    <w:p>
-      <w:pPr>
-        <w:ind w:left="432"/>
+      <w:bookmarkStart w:id="4" w:name="_Toc157981915"/>
+      <w:r>
+        <w:rPr>
+          <w:lang w:val="en-GB"/>
+        </w:rPr>
+        <w:t>Option (3): edit a book from in-memory backend</w:t>
+      </w:r>
+      <w:bookmarkEnd w:id="4"/>
+    </w:p>
+    <w:p>
+      <w:pPr>
+        <w:rPr>
+          <w:lang w:val="en-GB"/>
+        </w:rPr>
+      </w:pPr>
+    </w:p>
+    <w:p>
+      <w:pPr>
         <w:rPr>
           <w:lang w:val="en-GB"/>
         </w:rPr>
@@ -1584,17 +1602,68 @@
           <w:lang w:val="en-GB"/>
         </w:rPr>
         <w:lastRenderedPageBreak/>
-        <w:br/>
-      </w:r>
+        <w:t xml:space="preserve">In this case we select book Id = </w:t>
+      </w:r>
+      <w:r>
+        <w:rPr>
+          <w:lang w:val="en-GB"/>
+        </w:rPr>
+        <w:t>1</w:t>
+      </w:r>
+      <w:r>
+        <w:rPr>
+          <w:lang w:val="en-GB"/>
+        </w:rPr>
+        <w:t xml:space="preserve"> and modify book publication year from 202</w:t>
+      </w:r>
+      <w:r>
+        <w:rPr>
+          <w:lang w:val="en-GB"/>
+        </w:rPr>
+        <w:t>1</w:t>
+      </w:r>
+      <w:r>
+        <w:rPr>
+          <w:lang w:val="en-GB"/>
+        </w:rPr>
+        <w:t xml:space="preserve"> to 202</w:t>
+      </w:r>
+      <w:r>
+        <w:rPr>
+          <w:lang w:val="en-GB"/>
+        </w:rPr>
+        <w:t>2</w:t>
+      </w:r>
+      <w:r>
+        <w:rPr>
+          <w:lang w:val="en-GB"/>
+        </w:rPr>
+        <w:t>.</w:t>
+      </w:r>
+    </w:p>
+    <w:p>
+      <w:pPr>
+        <w:rPr>
+          <w:lang w:val="en-GB"/>
+        </w:rPr>
+      </w:pPr>
+    </w:p>
+    <w:p>
+      <w:pPr>
+        <w:ind w:firstLine="432"/>
+        <w:rPr>
+          <w:lang w:val="en-GB"/>
+        </w:rPr>
+      </w:pPr>
       <w:r>
         <w:rPr>
           <w:noProof/>
         </w:rPr>
         <w:drawing>
-          <wp:inline distT="0" distB="0" distL="0" distR="0" wp14:anchorId="68C7AB53" wp14:editId="4F046F49">
-            <wp:extent cx="4171950" cy="3133725"/>
-            <wp:effectExtent l="0" t="0" r="0" b="9525"/>
-            <wp:docPr id="759008006" name="Picture 1" descr="A screenshot of a computer program&#10;&#10;Description automatically generated"/>
+          <wp:inline distT="0" distB="0" distL="0" distR="0" wp14:anchorId="6405A904" wp14:editId="4831E9AD">
+            <wp:extent cx="4467225" cy="3248025"/>
+            <wp:effectExtent l="0" t="0" r="9525" b="9525"/>
+            <wp:docPr id="927500287" name="Picture 1" descr="A screenshot of a computer program&#10;&#10;Description automatically generated"/>
             <wp:cNvGraphicFramePr>
               <a:graphicFrameLocks xmlns:a="http://schemas.openxmlformats.org/drawingml/2006/main" noChangeAspect="1"/>
             </wp:cNvGraphicFramePr>
@@ -1602,7 +1671,7 @@
               <a:graphicData uri="http://schemas.openxmlformats.org/drawingml/2006/picture">
                 <pic:pic xmlns:pic="http://schemas.openxmlformats.org/drawingml/2006/picture">
                   <pic:nvPicPr>
-                    <pic:cNvPr id="759008006" name="Picture 1" descr="A screenshot of a computer program&#10;&#10;Description automatically generated"/>
+                    <pic:cNvPr id="927500287" name="Picture 1" descr="A screenshot of a computer program&#10;&#10;Description automatically generated"/>
                     <pic:cNvPicPr/>
                   </pic:nvPicPr>
                   <pic:blipFill>
@@ -1614,7 +1683,7 @@
                   <pic:spPr>
                     <a:xfrm>
                       <a:off x="0" y="0"/>
-                      <a:ext cx="4171950" cy="3133725"/>
+                      <a:ext cx="4467225" cy="3248025"/>
                     </a:xfrm>
                     <a:prstGeom prst="rect">
                       <a:avLst/>
@@ -1629,46 +1698,54 @@
     </w:p>
     <w:p>
       <w:pPr>
-        <w:ind w:left="432"/>
-        <w:rPr>
-          <w:lang w:val="en-GB"/>
-        </w:rPr>
-      </w:pPr>
-    </w:p>
-    <w:p>
-      <w:pPr>
-        <w:ind w:left="432"/>
-        <w:rPr>
-          <w:lang w:val="en-GB"/>
-        </w:rPr>
-      </w:pPr>
-    </w:p>
-    <w:p>
-      <w:pPr>
-        <w:pStyle w:val="Heading1"/>
-        <w:rPr>
-          <w:lang w:val="en-GB"/>
-        </w:rPr>
-      </w:pPr>
-      <w:bookmarkStart w:id="6" w:name="_Toc157894716"/>
-      <w:r>
-        <w:rPr>
-          <w:lang w:val="en-GB"/>
-        </w:rPr>
-        <w:t>Option (1) : add new book</w:t>
-      </w:r>
-      <w:bookmarkEnd w:id="6"/>
-    </w:p>
-    <w:p>
-      <w:pPr>
-        <w:rPr>
-          <w:lang w:val="en-GB"/>
-        </w:rPr>
-      </w:pPr>
-    </w:p>
-    <w:p>
-      <w:pPr>
-        <w:ind w:left="432"/>
+        <w:ind w:firstLine="432"/>
+        <w:rPr>
+          <w:lang w:val="en-GB"/>
+        </w:rPr>
+      </w:pPr>
+    </w:p>
+    <w:p>
+      <w:pPr>
+        <w:rPr>
+          <w:lang w:val="en-GB"/>
+        </w:rPr>
+      </w:pPr>
+      <w:r>
+        <w:rPr>
+          <w:lang w:val="en-GB"/>
+        </w:rPr>
+        <w:t xml:space="preserve">After </w:t>
+      </w:r>
+      <w:r>
+        <w:rPr>
+          <w:lang w:val="en-GB"/>
+        </w:rPr>
+        <w:t xml:space="preserve">editing </w:t>
+      </w:r>
+      <w:r>
+        <w:rPr>
+          <w:lang w:val="en-GB"/>
+        </w:rPr>
+        <w:t xml:space="preserve">a book, now we use option (5) to see all books. Indeed </w:t>
+      </w:r>
+      <w:r>
+        <w:rPr>
+          <w:lang w:val="en-GB"/>
+        </w:rPr>
+        <w:t>the year of publication was changed.</w:t>
+      </w:r>
+    </w:p>
+    <w:p>
+      <w:pPr>
+        <w:ind w:firstLine="432"/>
+        <w:rPr>
+          <w:lang w:val="en-GB"/>
+        </w:rPr>
+      </w:pPr>
+    </w:p>
+    <w:p>
+      <w:pPr>
+        <w:ind w:firstLine="432"/>
         <w:rPr>
           <w:lang w:val="en-GB"/>
         </w:rPr>
@@ -1678,10 +1755,10 @@
           <w:noProof/>
         </w:rPr>
         <w:drawing>
-          <wp:inline distT="0" distB="0" distL="0" distR="0" wp14:anchorId="623A154D" wp14:editId="1BD36E0E">
-            <wp:extent cx="4140680" cy="3490797"/>
-            <wp:effectExtent l="0" t="0" r="0" b="0"/>
-            <wp:docPr id="1525063235" name="Picture 1" descr="A screenshot of a computer program&#10;&#10;Description automatically generated"/>
+          <wp:inline distT="0" distB="0" distL="0" distR="0" wp14:anchorId="2E8F2E28" wp14:editId="45EA8DEC">
+            <wp:extent cx="3362325" cy="1857375"/>
+            <wp:effectExtent l="0" t="0" r="9525" b="9525"/>
+            <wp:docPr id="662577342" name="Picture 1" descr="A screen shot of a computer&#10;&#10;Description automatically generated"/>
             <wp:cNvGraphicFramePr>
               <a:graphicFrameLocks xmlns:a="http://schemas.openxmlformats.org/drawingml/2006/main" noChangeAspect="1"/>
             </wp:cNvGraphicFramePr>
@@ -1689,7 +1766,7 @@
               <a:graphicData uri="http://schemas.openxmlformats.org/drawingml/2006/picture">
                 <pic:pic xmlns:pic="http://schemas.openxmlformats.org/drawingml/2006/picture">
                   <pic:nvPicPr>
-                    <pic:cNvPr id="1525063235" name="Picture 1" descr="A screenshot of a computer program&#10;&#10;Description automatically generated"/>
+                    <pic:cNvPr id="662577342" name="Picture 1" descr="A screen shot of a computer&#10;&#10;Description automatically generated"/>
                     <pic:cNvPicPr/>
                   </pic:nvPicPr>
                   <pic:blipFill>
@@ -1701,7 +1778,7 @@
                   <pic:spPr>
                     <a:xfrm>
                       <a:off x="0" y="0"/>
-                      <a:ext cx="4175124" cy="3519835"/>
+                      <a:ext cx="3362325" cy="1857375"/>
                     </a:xfrm>
                     <a:prstGeom prst="rect">
                       <a:avLst/>
@@ -1713,76 +1790,71 @@
           </wp:inline>
         </w:drawing>
       </w:r>
-    </w:p>
-    <w:p>
-      <w:pPr>
-        <w:ind w:left="432"/>
-        <w:rPr>
-          <w:lang w:val="en-GB"/>
-        </w:rPr>
-      </w:pPr>
-    </w:p>
-    <w:p>
-      <w:pPr>
-        <w:ind w:left="432"/>
-        <w:rPr>
-          <w:lang w:val="en-GB"/>
-        </w:rPr>
-      </w:pPr>
-      <w:r>
-        <w:rPr>
-          <w:lang w:val="en-GB"/>
-        </w:rPr>
-        <w:t xml:space="preserve">Now we use option </w:t>
-      </w:r>
-      <w:r>
-        <w:rPr>
-          <w:lang w:val="en-GB"/>
-        </w:rPr>
-        <w:t>(</w:t>
-      </w:r>
-      <w:r>
-        <w:rPr>
-          <w:lang w:val="en-GB"/>
-        </w:rPr>
-        <w:t>5</w:t>
-      </w:r>
-      <w:r>
-        <w:rPr>
-          <w:lang w:val="en-GB"/>
-        </w:rPr>
-        <w:t>)</w:t>
-      </w:r>
-      <w:r>
-        <w:rPr>
-          <w:lang w:val="en-GB"/>
-        </w:rPr>
-        <w:t xml:space="preserve"> to see all books</w:t>
-      </w:r>
-      <w:r>
-        <w:rPr>
-          <w:lang w:val="en-GB"/>
-        </w:rPr>
-        <w:t>. Indeed the new book is in the list.</w:t>
-      </w:r>
-      <w:r>
-        <w:rPr>
-          <w:lang w:val="en-GB"/>
-        </w:rPr>
-        <w:t xml:space="preserve"> </w:t>
-      </w:r>
-    </w:p>
-    <w:p>
-      <w:pPr>
-        <w:ind w:left="432"/>
-        <w:rPr>
-          <w:lang w:val="en-GB"/>
-        </w:rPr>
-      </w:pPr>
-    </w:p>
-    <w:p>
-      <w:pPr>
-        <w:ind w:left="432"/>
+      <w:r>
+        <w:rPr>
+          <w:lang w:val="en-GB"/>
+        </w:rPr>
+        <w:br/>
+      </w:r>
+    </w:p>
+    <w:p>
+      <w:pPr>
+        <w:pStyle w:val="Heading1"/>
+        <w:rPr>
+          <w:lang w:val="en-GB"/>
+        </w:rPr>
+      </w:pPr>
+      <w:bookmarkStart w:id="5" w:name="_Toc157981916"/>
+      <w:r>
+        <w:rPr>
+          <w:lang w:val="en-GB"/>
+        </w:rPr>
+        <w:t>Option (4): remove book</w:t>
+      </w:r>
+      <w:bookmarkEnd w:id="5"/>
+    </w:p>
+    <w:p>
+      <w:pPr>
+        <w:rPr>
+          <w:lang w:val="en-GB"/>
+        </w:rPr>
+      </w:pPr>
+    </w:p>
+    <w:p>
+      <w:pPr>
+        <w:rPr>
+          <w:lang w:val="en-GB"/>
+        </w:rPr>
+      </w:pPr>
+      <w:r>
+        <w:rPr>
+          <w:lang w:val="en-GB"/>
+        </w:rPr>
+        <w:t xml:space="preserve">We select option (4) and remove book with Id = </w:t>
+      </w:r>
+      <w:r>
+        <w:rPr>
+          <w:lang w:val="en-GB"/>
+        </w:rPr>
+        <w:t>1</w:t>
+      </w:r>
+      <w:r>
+        <w:rPr>
+          <w:lang w:val="en-GB"/>
+        </w:rPr>
+        <w:t xml:space="preserve">. </w:t>
+      </w:r>
+    </w:p>
+    <w:p>
+      <w:pPr>
+        <w:rPr>
+          <w:lang w:val="en-GB"/>
+        </w:rPr>
+      </w:pPr>
+    </w:p>
+    <w:p>
+      <w:pPr>
+        <w:ind w:firstLine="426"/>
         <w:rPr>
           <w:lang w:val="en-GB"/>
         </w:rPr>
@@ -1791,12 +1863,11 @@
         <w:rPr>
           <w:noProof/>
         </w:rPr>
-        <w:lastRenderedPageBreak/>
         <w:drawing>
-          <wp:inline distT="0" distB="0" distL="0" distR="0" wp14:anchorId="1E1F82A8" wp14:editId="1FAF927E">
-            <wp:extent cx="3213605" cy="4442604"/>
-            <wp:effectExtent l="0" t="0" r="6350" b="0"/>
-            <wp:docPr id="2063500771" name="Picture 1" descr="A screenshot of a computer&#10;&#10;Description automatically generated"/>
+          <wp:inline distT="0" distB="0" distL="0" distR="0" wp14:anchorId="2D8F7735" wp14:editId="73DCFBD3">
+            <wp:extent cx="3438525" cy="800100"/>
+            <wp:effectExtent l="0" t="0" r="9525" b="0"/>
+            <wp:docPr id="1223538505" name="Picture 1" descr="A black screen with white text&#10;&#10;Description automatically generated"/>
             <wp:cNvGraphicFramePr>
               <a:graphicFrameLocks xmlns:a="http://schemas.openxmlformats.org/drawingml/2006/main" noChangeAspect="1"/>
             </wp:cNvGraphicFramePr>
@@ -1804,7 +1875,7 @@
               <a:graphicData uri="http://schemas.openxmlformats.org/drawingml/2006/picture">
                 <pic:pic xmlns:pic="http://schemas.openxmlformats.org/drawingml/2006/picture">
                   <pic:nvPicPr>
-                    <pic:cNvPr id="2063500771" name="Picture 1" descr="A screenshot of a computer&#10;&#10;Description automatically generated"/>
+                    <pic:cNvPr id="1223538505" name="Picture 1" descr="A black screen with white text&#10;&#10;Description automatically generated"/>
                     <pic:cNvPicPr/>
                   </pic:nvPicPr>
                   <pic:blipFill>
@@ -1816,7 +1887,7 @@
                   <pic:spPr>
                     <a:xfrm>
                       <a:off x="0" y="0"/>
-                      <a:ext cx="3256937" cy="4502507"/>
+                      <a:ext cx="3438525" cy="800100"/>
                     </a:xfrm>
                     <a:prstGeom prst="rect">
                       <a:avLst/>
@@ -1831,52 +1902,21 @@
     </w:p>
     <w:p>
       <w:pPr>
-        <w:ind w:left="432"/>
-        <w:rPr>
-          <w:lang w:val="en-GB"/>
-        </w:rPr>
-      </w:pPr>
-    </w:p>
-    <w:p>
-      <w:pPr>
-        <w:pStyle w:val="Heading1"/>
-        <w:rPr>
-          <w:lang w:val="en-GB"/>
-        </w:rPr>
-      </w:pPr>
-      <w:bookmarkStart w:id="7" w:name="_Toc157894717"/>
-      <w:r>
-        <w:rPr>
-          <w:lang w:val="en-GB"/>
-        </w:rPr>
-        <w:t>Option (4) : remove book</w:t>
-      </w:r>
-      <w:bookmarkEnd w:id="7"/>
-    </w:p>
-    <w:p>
-      <w:pPr>
-        <w:rPr>
-          <w:lang w:val="en-GB"/>
-        </w:rPr>
-      </w:pPr>
-    </w:p>
-    <w:p>
-      <w:pPr>
-        <w:rPr>
-          <w:lang w:val="en-GB"/>
-        </w:rPr>
-      </w:pPr>
-      <w:r>
-        <w:rPr>
-          <w:lang w:val="en-GB"/>
-        </w:rPr>
-        <w:t xml:space="preserve">We select option (4) and remove book with Id = 2. </w:t>
-      </w:r>
-      <w:r>
-        <w:rPr>
-          <w:lang w:val="en-GB"/>
-        </w:rPr>
-        <w:br/>
+        <w:rPr>
+          <w:lang w:val="en-GB"/>
+        </w:rPr>
+      </w:pPr>
+    </w:p>
+    <w:p>
+      <w:pPr>
+        <w:rPr>
+          <w:lang w:val="en-GB"/>
+        </w:rPr>
+      </w:pPr>
+      <w:r>
+        <w:rPr>
+          <w:lang w:val="en-GB"/>
+        </w:rPr>
         <w:t xml:space="preserve">Next, we choose option (5) to view the resulting list. </w:t>
       </w:r>
     </w:p>
@@ -1890,46 +1930,19 @@
         <w:rPr>
           <w:lang w:val="en-GB"/>
         </w:rPr>
-        <w:t xml:space="preserve">In this case, book with Id = 2 is indeed removed. </w:t>
-      </w:r>
-    </w:p>
-    <w:p>
-      <w:pPr>
-        <w:rPr>
-          <w:lang w:val="en-GB"/>
-        </w:rPr>
-      </w:pPr>
-    </w:p>
-    <w:p>
-      <w:pPr>
-        <w:rPr>
-          <w:lang w:val="en-GB"/>
-        </w:rPr>
-      </w:pPr>
-    </w:p>
-    <w:p>
-      <w:pPr>
-        <w:rPr>
-          <w:lang w:val="en-GB"/>
-        </w:rPr>
-      </w:pPr>
-    </w:p>
-    <w:p>
-      <w:pPr>
-        <w:rPr>
-          <w:lang w:val="en-GB"/>
-        </w:rPr>
-      </w:pPr>
-    </w:p>
-    <w:p>
-      <w:pPr>
-        <w:rPr>
-          <w:lang w:val="en-GB"/>
-        </w:rPr>
-      </w:pPr>
-    </w:p>
-    <w:p>
-      <w:pPr>
+        <w:t>In this case, the list is empty</w:t>
+      </w:r>
+    </w:p>
+    <w:p>
+      <w:pPr>
+        <w:rPr>
+          <w:lang w:val="en-GB"/>
+        </w:rPr>
+      </w:pPr>
+    </w:p>
+    <w:p>
+      <w:pPr>
+        <w:ind w:firstLine="432"/>
         <w:rPr>
           <w:lang w:val="en-GB"/>
         </w:rPr>
@@ -1940,10 +1953,10 @@
         </w:rPr>
         <w:lastRenderedPageBreak/>
         <w:drawing>
-          <wp:inline distT="0" distB="0" distL="0" distR="0" wp14:anchorId="48A445E6" wp14:editId="02FC865E">
-            <wp:extent cx="3420562" cy="5382883"/>
-            <wp:effectExtent l="0" t="0" r="8890" b="8890"/>
-            <wp:docPr id="2001352719" name="Picture 1" descr="A screenshot of a computer program&#10;&#10;Description automatically generated"/>
+          <wp:inline distT="0" distB="0" distL="0" distR="0" wp14:anchorId="7CF60EF8" wp14:editId="06A93E0D">
+            <wp:extent cx="3362325" cy="1143000"/>
+            <wp:effectExtent l="0" t="0" r="9525" b="0"/>
+            <wp:docPr id="1681350888" name="Picture 1" descr="A black screen with white text&#10;&#10;Description automatically generated"/>
             <wp:cNvGraphicFramePr>
               <a:graphicFrameLocks xmlns:a="http://schemas.openxmlformats.org/drawingml/2006/main" noChangeAspect="1"/>
             </wp:cNvGraphicFramePr>
@@ -1951,7 +1964,7 @@
               <a:graphicData uri="http://schemas.openxmlformats.org/drawingml/2006/picture">
                 <pic:pic xmlns:pic="http://schemas.openxmlformats.org/drawingml/2006/picture">
                   <pic:nvPicPr>
-                    <pic:cNvPr id="2001352719" name="Picture 1" descr="A screenshot of a computer program&#10;&#10;Description automatically generated"/>
+                    <pic:cNvPr id="1681350888" name="Picture 1" descr="A black screen with white text&#10;&#10;Description automatically generated"/>
                     <pic:cNvPicPr/>
                   </pic:nvPicPr>
                   <pic:blipFill>
@@ -1963,7 +1976,7 @@
                   <pic:spPr>
                     <a:xfrm>
                       <a:off x="0" y="0"/>
-                      <a:ext cx="3425849" cy="5391203"/>
+                      <a:ext cx="3362325" cy="1143000"/>
                     </a:xfrm>
                     <a:prstGeom prst="rect">
                       <a:avLst/>
@@ -1978,33 +1991,404 @@
     </w:p>
     <w:p>
       <w:pPr>
-        <w:rPr>
-          <w:lang w:val="en-GB"/>
-        </w:rPr>
-      </w:pPr>
-    </w:p>
-    <w:p>
-      <w:pPr>
-        <w:rPr>
-          <w:lang w:val="en-GB"/>
-        </w:rPr>
-      </w:pPr>
-    </w:p>
-    <w:p>
-      <w:pPr>
         <w:pStyle w:val="Heading1"/>
         <w:rPr>
           <w:lang w:val="en-GB"/>
         </w:rPr>
       </w:pPr>
-      <w:bookmarkStart w:id="8" w:name="_Toc157894718"/>
+      <w:bookmarkStart w:id="6" w:name="_Toc157981917"/>
+      <w:r>
+        <w:rPr>
+          <w:lang w:val="en-GB"/>
+        </w:rPr>
+        <w:t>Option (6): the autogenerate function</w:t>
+      </w:r>
+      <w:bookmarkEnd w:id="6"/>
+    </w:p>
+    <w:p>
+      <w:pPr>
+        <w:pStyle w:val="NoSpacing"/>
+        <w:rPr>
+          <w:lang w:val="en-GB"/>
+        </w:rPr>
+      </w:pPr>
+      <w:r>
+        <w:rPr>
+          <w:lang w:val="en-GB"/>
+        </w:rPr>
+        <w:t xml:space="preserve">If needed, autogenerate function can be used. This function will populate the backend with 3 objects of type BookItem. </w:t>
+      </w:r>
+      <w:r>
+        <w:rPr>
+          <w:lang w:val="en-GB"/>
+        </w:rPr>
+        <w:br/>
+      </w:r>
+    </w:p>
+    <w:p>
+      <w:pPr>
+        <w:pStyle w:val="NoSpacing"/>
+        <w:ind w:left="432"/>
+        <w:rPr>
+          <w:lang w:val="en-GB"/>
+        </w:rPr>
+      </w:pPr>
+      <w:r>
+        <w:rPr>
+          <w:noProof/>
+        </w:rPr>
+        <w:drawing>
+          <wp:inline distT="0" distB="0" distL="0" distR="0" wp14:anchorId="1CD2EED7" wp14:editId="63215C69">
+            <wp:extent cx="3933825" cy="685800"/>
+            <wp:effectExtent l="0" t="0" r="9525" b="0"/>
+            <wp:docPr id="218501416" name="Picture 1" descr="A black screen with white text&#10;&#10;Description automatically generated"/>
+            <wp:cNvGraphicFramePr>
+              <a:graphicFrameLocks xmlns:a="http://schemas.openxmlformats.org/drawingml/2006/main" noChangeAspect="1"/>
+            </wp:cNvGraphicFramePr>
+            <a:graphic xmlns:a="http://schemas.openxmlformats.org/drawingml/2006/main">
+              <a:graphicData uri="http://schemas.openxmlformats.org/drawingml/2006/picture">
+                <pic:pic xmlns:pic="http://schemas.openxmlformats.org/drawingml/2006/picture">
+                  <pic:nvPicPr>
+                    <pic:cNvPr id="218501416" name="Picture 1" descr="A black screen with white text&#10;&#10;Description automatically generated"/>
+                    <pic:cNvPicPr/>
+                  </pic:nvPicPr>
+                  <pic:blipFill>
+                    <a:blip r:embed="rId16"/>
+                    <a:stretch>
+                      <a:fillRect/>
+                    </a:stretch>
+                  </pic:blipFill>
+                  <pic:spPr>
+                    <a:xfrm>
+                      <a:off x="0" y="0"/>
+                      <a:ext cx="3933825" cy="685800"/>
+                    </a:xfrm>
+                    <a:prstGeom prst="rect">
+                      <a:avLst/>
+                    </a:prstGeom>
+                  </pic:spPr>
+                </pic:pic>
+              </a:graphicData>
+            </a:graphic>
+          </wp:inline>
+        </w:drawing>
+      </w:r>
+    </w:p>
+    <w:p>
+      <w:pPr>
+        <w:pStyle w:val="NoSpacing"/>
+        <w:rPr>
+          <w:lang w:val="en-GB"/>
+        </w:rPr>
+      </w:pPr>
+    </w:p>
+    <w:p>
+      <w:pPr>
+        <w:pStyle w:val="NoSpacing"/>
+        <w:rPr>
+          <w:lang w:val="en-GB"/>
+        </w:rPr>
+      </w:pPr>
+      <w:r>
+        <w:rPr>
+          <w:lang w:val="en-GB"/>
+        </w:rPr>
+        <w:t xml:space="preserve">After using the autogenerate function we </w:t>
+      </w:r>
+      <w:r>
+        <w:rPr>
+          <w:lang w:val="en-GB"/>
+        </w:rPr>
+        <w:t xml:space="preserve">can </w:t>
+      </w:r>
+      <w:r>
+        <w:rPr>
+          <w:lang w:val="en-GB"/>
+        </w:rPr>
+        <w:t>check the status of the backend using option (5)</w:t>
+      </w:r>
+      <w:r>
+        <w:rPr>
+          <w:lang w:val="en-GB"/>
+        </w:rPr>
+        <w:t>. This is shown in the next section.</w:t>
+      </w:r>
+    </w:p>
+    <w:p>
+      <w:pPr>
+        <w:pStyle w:val="NoSpacing"/>
+        <w:rPr>
+          <w:lang w:val="en-GB"/>
+        </w:rPr>
+      </w:pPr>
+    </w:p>
+    <w:p>
+      <w:pPr>
+        <w:pStyle w:val="Heading1"/>
+        <w:rPr>
+          <w:lang w:val="en-GB"/>
+        </w:rPr>
+      </w:pPr>
+      <w:bookmarkStart w:id="7" w:name="_Toc157981918"/>
+      <w:r>
+        <w:rPr>
+          <w:lang w:val="en-GB"/>
+        </w:rPr>
+        <w:t>Option (5): v</w:t>
+      </w:r>
+      <w:r>
+        <w:rPr>
+          <w:lang w:val="en-GB"/>
+        </w:rPr>
+        <w:t>iew book list</w:t>
+      </w:r>
+      <w:bookmarkEnd w:id="7"/>
+    </w:p>
+    <w:p>
+      <w:pPr>
+        <w:pStyle w:val="NoSpacing"/>
+        <w:rPr>
+          <w:lang w:val="en-GB"/>
+        </w:rPr>
+      </w:pPr>
+      <w:r>
+        <w:rPr>
+          <w:lang w:val="en-GB"/>
+        </w:rPr>
+        <w:t>This function will show all items pres</w:t>
+      </w:r>
+      <w:r>
+        <w:rPr>
+          <w:lang w:val="en-GB"/>
+        </w:rPr>
+        <w:t>e</w:t>
+      </w:r>
+      <w:r>
+        <w:rPr>
+          <w:lang w:val="en-GB"/>
+        </w:rPr>
+        <w:t xml:space="preserve">nt in the in-memory backend. When </w:t>
+      </w:r>
+      <w:r>
+        <w:rPr>
+          <w:lang w:val="en-GB"/>
+        </w:rPr>
+        <w:t>inserting</w:t>
+      </w:r>
+      <w:r>
+        <w:rPr>
+          <w:lang w:val="en-GB"/>
+        </w:rPr>
+        <w:t xml:space="preserve"> into the backend, unique Id properties are generated automatically. This is visible in the list. </w:t>
+      </w:r>
+    </w:p>
+    <w:p>
+      <w:pPr>
+        <w:pStyle w:val="NoSpacing"/>
+        <w:rPr>
+          <w:lang w:val="en-GB"/>
+        </w:rPr>
+      </w:pPr>
+    </w:p>
+    <w:p>
+      <w:pPr>
+        <w:ind w:firstLine="432"/>
+        <w:rPr>
+          <w:lang w:val="en-GB"/>
+        </w:rPr>
+      </w:pPr>
+      <w:r>
+        <w:rPr>
+          <w:noProof/>
+        </w:rPr>
+        <w:drawing>
+          <wp:inline distT="0" distB="0" distL="0" distR="0" wp14:anchorId="5D527E5C" wp14:editId="40C664FE">
+            <wp:extent cx="3848100" cy="3733800"/>
+            <wp:effectExtent l="0" t="0" r="0" b="0"/>
+            <wp:docPr id="548087645" name="Picture 1" descr="A screenshot of a computer program&#10;&#10;Description automatically generated"/>
+            <wp:cNvGraphicFramePr>
+              <a:graphicFrameLocks xmlns:a="http://schemas.openxmlformats.org/drawingml/2006/main" noChangeAspect="1"/>
+            </wp:cNvGraphicFramePr>
+            <a:graphic xmlns:a="http://schemas.openxmlformats.org/drawingml/2006/main">
+              <a:graphicData uri="http://schemas.openxmlformats.org/drawingml/2006/picture">
+                <pic:pic xmlns:pic="http://schemas.openxmlformats.org/drawingml/2006/picture">
+                  <pic:nvPicPr>
+                    <pic:cNvPr id="548087645" name="Picture 1" descr="A screenshot of a computer program&#10;&#10;Description automatically generated"/>
+                    <pic:cNvPicPr/>
+                  </pic:nvPicPr>
+                  <pic:blipFill>
+                    <a:blip r:embed="rId17"/>
+                    <a:stretch>
+                      <a:fillRect/>
+                    </a:stretch>
+                  </pic:blipFill>
+                  <pic:spPr>
+                    <a:xfrm>
+                      <a:off x="0" y="0"/>
+                      <a:ext cx="3848100" cy="3733800"/>
+                    </a:xfrm>
+                    <a:prstGeom prst="rect">
+                      <a:avLst/>
+                    </a:prstGeom>
+                  </pic:spPr>
+                </pic:pic>
+              </a:graphicData>
+            </a:graphic>
+          </wp:inline>
+        </w:drawing>
+      </w:r>
+    </w:p>
+    <w:p>
+      <w:pPr>
+        <w:rPr>
+          <w:lang w:val="en-GB"/>
+        </w:rPr>
+      </w:pPr>
+    </w:p>
+    <w:p>
+      <w:pPr>
+        <w:pStyle w:val="Heading1"/>
+        <w:rPr>
+          <w:lang w:val="en-GB"/>
+        </w:rPr>
+      </w:pPr>
+      <w:bookmarkStart w:id="8" w:name="_Toc157981919"/>
+      <w:r>
+        <w:rPr>
+          <w:lang w:val="en-GB"/>
+        </w:rPr>
+        <w:t>Option (</w:t>
+      </w:r>
+      <w:r>
+        <w:rPr>
+          <w:lang w:val="en-GB"/>
+        </w:rPr>
+        <w:t>7</w:t>
+      </w:r>
+      <w:r>
+        <w:rPr>
+          <w:lang w:val="en-GB"/>
+        </w:rPr>
+        <w:t xml:space="preserve">): </w:t>
+      </w:r>
+      <w:r>
+        <w:rPr>
+          <w:lang w:val="en-GB"/>
+        </w:rPr>
+        <w:t>exit application</w:t>
+      </w:r>
+      <w:bookmarkEnd w:id="8"/>
+    </w:p>
+    <w:p>
+      <w:pPr>
+        <w:rPr>
+          <w:lang w:val="en-GB"/>
+        </w:rPr>
+      </w:pPr>
+    </w:p>
+    <w:p>
+      <w:pPr>
+        <w:rPr>
+          <w:lang w:val="en-GB"/>
+        </w:rPr>
+      </w:pPr>
+      <w:r>
+        <w:rPr>
+          <w:lang w:val="en-GB"/>
+        </w:rPr>
+        <w:t>Choosing option 7 starts the exit procedure for the application.</w:t>
+      </w:r>
+    </w:p>
+    <w:p>
+      <w:pPr>
+        <w:ind w:left="426"/>
+        <w:rPr>
+          <w:lang w:val="en-GB"/>
+        </w:rPr>
+      </w:pPr>
+      <w:r>
+        <w:rPr>
+          <w:lang w:val="en-GB"/>
+        </w:rPr>
+        <w:lastRenderedPageBreak/>
+        <w:br/>
+      </w:r>
+      <w:r>
+        <w:rPr>
+          <w:noProof/>
+        </w:rPr>
+        <w:drawing>
+          <wp:inline distT="0" distB="0" distL="0" distR="0" wp14:anchorId="59DDC208" wp14:editId="2E18DECB">
+            <wp:extent cx="2862969" cy="1740090"/>
+            <wp:effectExtent l="0" t="0" r="0" b="0"/>
+            <wp:docPr id="1936321357" name="Picture 1" descr="A screenshot of a computer&#10;&#10;Description automatically generated"/>
+            <wp:cNvGraphicFramePr>
+              <a:graphicFrameLocks xmlns:a="http://schemas.openxmlformats.org/drawingml/2006/main" noChangeAspect="1"/>
+            </wp:cNvGraphicFramePr>
+            <a:graphic xmlns:a="http://schemas.openxmlformats.org/drawingml/2006/main">
+              <a:graphicData uri="http://schemas.openxmlformats.org/drawingml/2006/picture">
+                <pic:pic xmlns:pic="http://schemas.openxmlformats.org/drawingml/2006/picture">
+                  <pic:nvPicPr>
+                    <pic:cNvPr id="1936321357" name="Picture 1" descr="A screenshot of a computer&#10;&#10;Description automatically generated"/>
+                    <pic:cNvPicPr/>
+                  </pic:nvPicPr>
+                  <pic:blipFill>
+                    <a:blip r:embed="rId18"/>
+                    <a:stretch>
+                      <a:fillRect/>
+                    </a:stretch>
+                  </pic:blipFill>
+                  <pic:spPr>
+                    <a:xfrm>
+                      <a:off x="0" y="0"/>
+                      <a:ext cx="2868087" cy="1743200"/>
+                    </a:xfrm>
+                    <a:prstGeom prst="rect">
+                      <a:avLst/>
+                    </a:prstGeom>
+                  </pic:spPr>
+                </pic:pic>
+              </a:graphicData>
+            </a:graphic>
+          </wp:inline>
+        </w:drawing>
+      </w:r>
+    </w:p>
+    <w:p>
+      <w:pPr>
+        <w:rPr>
+          <w:lang w:val="en-GB"/>
+        </w:rPr>
+      </w:pPr>
+    </w:p>
+    <w:p>
+      <w:pPr>
+        <w:rPr>
+          <w:lang w:val="en-GB"/>
+        </w:rPr>
+      </w:pPr>
+      <w:r>
+        <w:rPr>
+          <w:lang w:val="en-GB"/>
+        </w:rPr>
+        <w:t>The console is closed after pressing any key.</w:t>
+      </w:r>
+    </w:p>
+    <w:p>
+      <w:pPr>
+        <w:pStyle w:val="Heading1"/>
+        <w:rPr>
+          <w:lang w:val="en-GB"/>
+        </w:rPr>
+      </w:pPr>
+      <w:bookmarkStart w:id="9" w:name="_Toc157981920"/>
       <w:r>
         <w:rPr>
           <w:lang w:val="en-GB"/>
         </w:rPr>
         <w:t>Conclusion</w:t>
       </w:r>
-      <w:bookmarkEnd w:id="8"/>
+      <w:bookmarkEnd w:id="9"/>
     </w:p>
     <w:p>
       <w:pPr>
@@ -2027,7 +2411,7 @@
       </w:r>
     </w:p>
     <w:sectPr>
-      <w:headerReference w:type="default" r:id="rId16"/>
+      <w:headerReference w:type="default" r:id="rId19"/>
       <w:pgSz w:w="11906" w:h="16838"/>
       <w:pgMar w:top="720" w:right="720" w:bottom="720" w:left="720" w:header="708" w:footer="708" w:gutter="0"/>
       <w:cols w:space="708"/>

</xml_diff>